<commit_message>
Added a test to check our scoring mechanism, also added checking to see who won the hand
</commit_message>
<xml_diff>
--- a/Projects/Poker/04-TheScore/scoring_the_game.docx
+++ b/Projects/Poker/04-TheScore/scoring_the_game.docx
@@ -47,7 +47,21 @@
         <w:rPr>
           <w:lang w:val="en-US"/>
         </w:rPr>
-        <w:t>to analyse a dealt players hand and assign it a score</w:t>
+        <w:t xml:space="preserve">to </w:t>
+      </w:r>
+      <w:proofErr w:type="spellStart"/>
+      <w:r>
+        <w:rPr>
+          <w:lang w:val="en-US"/>
+        </w:rPr>
+        <w:t>analyse</w:t>
+      </w:r>
+      <w:proofErr w:type="spellEnd"/>
+      <w:r>
+        <w:rPr>
+          <w:lang w:val="en-US"/>
+        </w:rPr>
+        <w:t xml:space="preserve"> a dealt players hand and assign it a score</w:t>
       </w:r>
     </w:p>
     <w:p>
@@ -98,10 +112,30 @@
         <w:rPr>
           <w:lang w:val="en-US"/>
         </w:rPr>
-        <w:t>Clean up code, create card_utilities and poker defs</w:t>
-      </w:r>
-      <w:bookmarkStart w:id="0" w:name="_GoBack"/>
-      <w:bookmarkEnd w:id="0"/>
+        <w:t xml:space="preserve">Clean up code, create </w:t>
+      </w:r>
+      <w:proofErr w:type="spellStart"/>
+      <w:r>
+        <w:rPr>
+          <w:lang w:val="en-US"/>
+        </w:rPr>
+        <w:t>card_utilities</w:t>
+      </w:r>
+      <w:proofErr w:type="spellEnd"/>
+      <w:r>
+        <w:rPr>
+          <w:lang w:val="en-US"/>
+        </w:rPr>
+        <w:t xml:space="preserve"> and poker </w:t>
+      </w:r>
+      <w:proofErr w:type="spellStart"/>
+      <w:r>
+        <w:rPr>
+          <w:lang w:val="en-US"/>
+        </w:rPr>
+        <w:t>defs</w:t>
+      </w:r>
+      <w:proofErr w:type="spellEnd"/>
     </w:p>
     <w:p>
       <w:pPr>
@@ -118,6 +152,40 @@
         <w:rPr>
           <w:lang w:val="en-US"/>
         </w:rPr>
+        <w:t xml:space="preserve">Add </w:t>
+      </w:r>
+      <w:proofErr w:type="spellStart"/>
+      <w:r>
+        <w:rPr>
+          <w:lang w:val="en-US"/>
+        </w:rPr>
+        <w:t>enum</w:t>
+      </w:r>
+      <w:proofErr w:type="spellEnd"/>
+      <w:r>
+        <w:rPr>
+          <w:lang w:val="en-US"/>
+        </w:rPr>
+        <w:t xml:space="preserve"> of hand strengths and code to retrieve them</w:t>
+      </w:r>
+      <w:bookmarkStart w:id="0" w:name="_GoBack"/>
+      <w:bookmarkEnd w:id="0"/>
+    </w:p>
+    <w:p>
+      <w:pPr>
+        <w:pStyle w:val="ListParagraph"/>
+        <w:numPr>
+          <w:ilvl w:val="0"/>
+          <w:numId w:val="1"/>
+        </w:numPr>
+        <w:rPr>
+          <w:lang w:val="en-US"/>
+        </w:rPr>
+      </w:pPr>
+      <w:r>
+        <w:rPr>
+          <w:lang w:val="en-US"/>
+        </w:rPr>
         <w:t>add functionality to deal multiple hands</w:t>
       </w:r>
     </w:p>
@@ -137,6 +205,24 @@
           <w:lang w:val="en-US"/>
         </w:rPr>
         <w:t>requires functionality to add and remove cards from discard pile</w:t>
+      </w:r>
+    </w:p>
+    <w:p>
+      <w:pPr>
+        <w:pStyle w:val="ListParagraph"/>
+        <w:numPr>
+          <w:ilvl w:val="0"/>
+          <w:numId w:val="1"/>
+        </w:numPr>
+        <w:rPr>
+          <w:lang w:val="en-US"/>
+        </w:rPr>
+      </w:pPr>
+      <w:r>
+        <w:rPr>
+          <w:lang w:val="en-US"/>
+        </w:rPr>
+        <w:t>add functionality to muck cards and re-add them to the deck</w:t>
       </w:r>
     </w:p>
     <w:p>

</xml_diff>